<commit_message>
Using position:sticky instead of JS.
</commit_message>
<xml_diff>
--- a/downloads/cv_kumarabhishek.docx
+++ b/downloads/cv_kumarabhishek.docx
@@ -16,6 +16,7 @@
       <w:r>
         <w:rPr>
           <w:noProof/>
+          <w:color w:val="000000" w:themeColor="text1"/>
           <w:lang w:eastAsia="en-GB"/>
         </w:rPr>
         <w:drawing>
@@ -67,7 +68,7 @@
       <w:r>
         <w:rPr>
           <w:rFonts w:ascii="Quicksand;Arial;Helvetica;Segoe" w:hAnsi="Quicksand;Arial;Helvetica;Segoe"/>
-          <w:color w:val="7E2335"/>
+          <w:color w:val="000000" w:themeColor="text1"/>
           <w:sz w:val="48"/>
           <w:szCs w:val="44"/>
         </w:rPr>
@@ -77,10 +78,17 @@
     <w:p>
       <w:r>
         <w:rPr>
+          <w:color w:val="808080" w:themeColor="background1" w:themeShade="80"/>
+          <w:sz w:val="20"/>
+        </w:rPr>
+        <w:t>MOBILE:</w:t>
+      </w:r>
+      <w:r>
+        <w:rPr>
           <w:color w:val="BDA7B1"/>
           <w:sz w:val="20"/>
         </w:rPr>
-        <w:t xml:space="preserve">MOBILE: </w:t>
+        <w:t xml:space="preserve"> </w:t>
       </w:r>
       <w:r>
         <w:rPr>
@@ -94,7 +102,7 @@
     <w:p>
       <w:r>
         <w:rPr>
-          <w:color w:val="BDA7B1"/>
+          <w:color w:val="808080" w:themeColor="background1" w:themeShade="80"/>
           <w:sz w:val="20"/>
         </w:rPr>
         <w:t>EMAIL:</w:t>
@@ -119,7 +127,7 @@
     <w:p>
       <w:r>
         <w:rPr>
-          <w:color w:val="BDA7B1"/>
+          <w:color w:val="808080" w:themeColor="background1" w:themeShade="80"/>
           <w:sz w:val="20"/>
         </w:rPr>
         <w:t>WEBSITE:</w:t>
@@ -152,7 +160,7 @@
       </w:pPr>
       <w:r>
         <w:rPr>
-          <w:color w:val="BDA7B1"/>
+          <w:color w:val="808080" w:themeColor="background1" w:themeShade="80"/>
           <w:sz w:val="20"/>
         </w:rPr>
         <w:t>LINKEDIN:</w:t>
@@ -220,7 +228,7 @@
               <w:rPr>
                 <w:rFonts w:ascii="DejaVu Sans Light" w:hAnsi="DejaVu Sans Light"/>
                 <w:b w:val="0"/>
-                <w:color w:val="BDA7B1"/>
+                <w:color w:val="808080" w:themeColor="background1" w:themeShade="80"/>
                 <w:sz w:val="36"/>
                 <w:szCs w:val="36"/>
               </w:rPr>
@@ -274,15 +282,41 @@
                 <w:color w:val="000000"/>
                 <w:sz w:val="21"/>
               </w:rPr>
-              <w:t>14 years of product development experience with MNCs (Samsung, Yahoo, He</w:t>
-            </w:r>
-            <w:r>
-              <w:rPr>
-                <w:rFonts w:ascii="DejaVu Sans Light" w:hAnsi="DejaVu Sans Light"/>
-                <w:color w:val="000000"/>
-                <w:sz w:val="21"/>
-              </w:rPr>
-              <w:t>wlett Packard, etc)</w:t>
+              <w:t>14</w:t>
+            </w:r>
+            <w:r>
+              <w:rPr>
+                <w:rFonts w:ascii="DejaVu Sans Light" w:hAnsi="DejaVu Sans Light"/>
+                <w:color w:val="000000"/>
+                <w:sz w:val="21"/>
+              </w:rPr>
+              <w:t>+</w:t>
+            </w:r>
+            <w:r>
+              <w:rPr>
+                <w:rFonts w:ascii="DejaVu Sans Light" w:hAnsi="DejaVu Sans Light"/>
+                <w:color w:val="000000"/>
+                <w:sz w:val="21"/>
+              </w:rPr>
+              <w:t xml:space="preserve"> years of product development experience with MNCs (Samsung, Yahoo, Hewlett Packard, </w:t>
+            </w:r>
+            <w:proofErr w:type="spellStart"/>
+            <w:r>
+              <w:rPr>
+                <w:rFonts w:ascii="DejaVu Sans Light" w:hAnsi="DejaVu Sans Light"/>
+                <w:color w:val="000000"/>
+                <w:sz w:val="21"/>
+              </w:rPr>
+              <w:t>etc</w:t>
+            </w:r>
+            <w:proofErr w:type="spellEnd"/>
+            <w:r>
+              <w:rPr>
+                <w:rFonts w:ascii="DejaVu Sans Light" w:hAnsi="DejaVu Sans Light"/>
+                <w:color w:val="000000"/>
+                <w:sz w:val="21"/>
+              </w:rPr>
+              <w:t>)</w:t>
             </w:r>
             <w:r>
               <w:rPr>
@@ -306,7 +340,31 @@
                 <w:color w:val="000000"/>
                 <w:sz w:val="21"/>
               </w:rPr>
-              <w:t>Architecting on-prem and cloud based micro-services for web solutions.</w:t>
+              <w:t>Architecting on-prem</w:t>
+            </w:r>
+            <w:r>
+              <w:rPr>
+                <w:rFonts w:ascii="DejaVu Sans Light" w:hAnsi="DejaVu Sans Light"/>
+                <w:color w:val="000000"/>
+                <w:sz w:val="21"/>
+              </w:rPr>
+              <w:t>ise</w:t>
+            </w:r>
+            <w:r>
+              <w:rPr>
+                <w:rFonts w:ascii="DejaVu Sans Light" w:hAnsi="DejaVu Sans Light"/>
+                <w:color w:val="000000"/>
+                <w:sz w:val="21"/>
+              </w:rPr>
+              <w:t>s</w:t>
+            </w:r>
+            <w:r>
+              <w:rPr>
+                <w:rFonts w:ascii="DejaVu Sans Light" w:hAnsi="DejaVu Sans Light"/>
+                <w:color w:val="000000"/>
+                <w:sz w:val="21"/>
+              </w:rPr>
+              <w:t xml:space="preserve"> and cloud based web solutions.</w:t>
             </w:r>
           </w:p>
           <w:p>
@@ -324,7 +382,59 @@
                 <w:color w:val="000000"/>
                 <w:sz w:val="21"/>
               </w:rPr>
-              <w:t>Hands on with Mongo-Express/Koa-React/Redux-Node stack.</w:t>
+              <w:t xml:space="preserve">Hands on with </w:t>
+            </w:r>
+            <w:r>
+              <w:rPr>
+                <w:rFonts w:ascii="DejaVu Sans Light" w:hAnsi="DejaVu Sans Light"/>
+                <w:color w:val="000000"/>
+                <w:sz w:val="21"/>
+              </w:rPr>
+              <w:t xml:space="preserve">React.js, HTML5, CSS, </w:t>
+            </w:r>
+            <w:proofErr w:type="spellStart"/>
+            <w:r>
+              <w:rPr>
+                <w:rFonts w:ascii="DejaVu Sans Light" w:hAnsi="DejaVu Sans Light"/>
+                <w:color w:val="000000"/>
+                <w:sz w:val="21"/>
+              </w:rPr>
+              <w:t>Webpack</w:t>
+            </w:r>
+            <w:proofErr w:type="spellEnd"/>
+            <w:r>
+              <w:rPr>
+                <w:rFonts w:ascii="DejaVu Sans Light" w:hAnsi="DejaVu Sans Light"/>
+                <w:color w:val="000000"/>
+                <w:sz w:val="21"/>
+              </w:rPr>
+              <w:t xml:space="preserve">, Node.js, </w:t>
+            </w:r>
+            <w:proofErr w:type="spellStart"/>
+            <w:r>
+              <w:rPr>
+                <w:rFonts w:ascii="DejaVu Sans Light" w:hAnsi="DejaVu Sans Light"/>
+                <w:color w:val="000000"/>
+                <w:sz w:val="21"/>
+              </w:rPr>
+              <w:t>MongoDb</w:t>
+            </w:r>
+            <w:proofErr w:type="spellEnd"/>
+            <w:r>
+              <w:rPr>
+                <w:rFonts w:ascii="DejaVu Sans Light" w:hAnsi="DejaVu Sans Light"/>
+                <w:color w:val="000000"/>
+                <w:sz w:val="21"/>
+              </w:rPr>
+              <w:t xml:space="preserve">, </w:t>
+            </w:r>
+            <w:r>
+              <w:rPr>
+                <w:rFonts w:ascii="DejaVu Sans Light" w:hAnsi="DejaVu Sans Light"/>
+                <w:color w:val="000000"/>
+                <w:sz w:val="21"/>
+              </w:rPr>
+              <w:t>Express.</w:t>
             </w:r>
           </w:p>
           <w:p>
@@ -342,7 +452,49 @@
                 <w:color w:val="000000"/>
                 <w:sz w:val="21"/>
               </w:rPr>
-              <w:t>Experience with Amazon as cloud vendor (S3, EC2, NoSQL, etc)</w:t>
+              <w:t xml:space="preserve">Experience with Amazon </w:t>
+            </w:r>
+            <w:r>
+              <w:rPr>
+                <w:rFonts w:ascii="DejaVu Sans Light" w:hAnsi="DejaVu Sans Light"/>
+                <w:color w:val="000000"/>
+                <w:sz w:val="21"/>
+              </w:rPr>
+              <w:t>as cloud vendor (S3, EC2,</w:t>
+            </w:r>
+            <w:r>
+              <w:rPr>
+                <w:rFonts w:ascii="DejaVu Sans Light" w:hAnsi="DejaVu Sans Light"/>
+                <w:color w:val="000000"/>
+                <w:sz w:val="21"/>
+              </w:rPr>
+              <w:t xml:space="preserve"> </w:t>
+            </w:r>
+            <w:proofErr w:type="spellStart"/>
+            <w:r>
+              <w:rPr>
+                <w:rFonts w:ascii="DejaVu Sans Light" w:hAnsi="DejaVu Sans Light"/>
+                <w:color w:val="000000"/>
+                <w:sz w:val="21"/>
+              </w:rPr>
+              <w:t>etc</w:t>
+            </w:r>
+            <w:proofErr w:type="spellEnd"/>
+            <w:r>
+              <w:rPr>
+                <w:rFonts w:ascii="DejaVu Sans Light" w:hAnsi="DejaVu Sans Light"/>
+                <w:color w:val="000000"/>
+                <w:sz w:val="21"/>
+              </w:rPr>
+              <w:t>)</w:t>
+            </w:r>
+            <w:r>
+              <w:rPr>
+                <w:rFonts w:ascii="DejaVu Sans Light" w:hAnsi="DejaVu Sans Light"/>
+                <w:color w:val="000000"/>
+                <w:sz w:val="21"/>
+              </w:rPr>
+              <w:t>.</w:t>
             </w:r>
           </w:p>
           <w:p>
@@ -360,15 +512,65 @@
                 <w:color w:val="000000"/>
                 <w:sz w:val="21"/>
               </w:rPr>
-              <w:t xml:space="preserve">CSS based layouting and design (Flexbox, Media </w:t>
-            </w:r>
-            <w:r>
-              <w:rPr>
-                <w:rFonts w:ascii="DejaVu Sans Light" w:hAnsi="DejaVu Sans Light"/>
-                <w:color w:val="000000"/>
-                <w:sz w:val="21"/>
-              </w:rPr>
-              <w:t>Queries, Atomic CSS, CSS in Js)</w:t>
+              <w:t xml:space="preserve">CSS based </w:t>
+            </w:r>
+            <w:proofErr w:type="spellStart"/>
+            <w:r>
+              <w:rPr>
+                <w:rFonts w:ascii="DejaVu Sans Light" w:hAnsi="DejaVu Sans Light"/>
+                <w:color w:val="000000"/>
+                <w:sz w:val="21"/>
+              </w:rPr>
+              <w:t>layouting</w:t>
+            </w:r>
+            <w:proofErr w:type="spellEnd"/>
+            <w:r>
+              <w:rPr>
+                <w:rFonts w:ascii="DejaVu Sans Light" w:hAnsi="DejaVu Sans Light"/>
+                <w:color w:val="000000"/>
+                <w:sz w:val="21"/>
+              </w:rPr>
+              <w:t xml:space="preserve"> and design (Flexbox,</w:t>
+            </w:r>
+            <w:r>
+              <w:rPr>
+                <w:rFonts w:ascii="DejaVu Sans Light" w:hAnsi="DejaVu Sans Light"/>
+                <w:color w:val="000000"/>
+                <w:sz w:val="21"/>
+              </w:rPr>
+              <w:t xml:space="preserve"> CSS Grid,</w:t>
+            </w:r>
+            <w:r>
+              <w:rPr>
+                <w:rFonts w:ascii="DejaVu Sans Light" w:hAnsi="DejaVu Sans Light"/>
+                <w:color w:val="000000"/>
+                <w:sz w:val="21"/>
+              </w:rPr>
+              <w:t xml:space="preserve"> Media Queries, Atomic CSS, CSS in J</w:t>
+            </w:r>
+            <w:r>
+              <w:rPr>
+                <w:rFonts w:ascii="DejaVu Sans Light" w:hAnsi="DejaVu Sans Light"/>
+                <w:color w:val="000000"/>
+                <w:sz w:val="21"/>
+              </w:rPr>
+              <w:t>S</w:t>
+            </w:r>
+            <w:r>
+              <w:rPr>
+                <w:rFonts w:ascii="DejaVu Sans Light" w:hAnsi="DejaVu Sans Light"/>
+                <w:color w:val="000000"/>
+                <w:sz w:val="21"/>
+              </w:rPr>
+              <w:t>, CSS Modules</w:t>
+            </w:r>
+            <w:r>
+              <w:rPr>
+                <w:rFonts w:ascii="DejaVu Sans Light" w:hAnsi="DejaVu Sans Light"/>
+                <w:color w:val="000000"/>
+                <w:sz w:val="21"/>
+              </w:rPr>
+              <w:t>)</w:t>
             </w:r>
           </w:p>
           <w:p>
@@ -407,6 +609,8 @@
             <w:r>
               <w:rPr>
                 <w:rFonts w:ascii="DejaVu Sans Light" w:hAnsi="DejaVu Sans Light"/>
+                <w:color w:val="000000"/>
+                <w:sz w:val="21"/>
               </w:rPr>
               <w:t>Mentoring, supervision.</w:t>
             </w:r>
@@ -419,11 +623,16 @@
             </w:pPr>
           </w:p>
           <w:p>
+            <w:pPr>
+              <w:rPr>
+                <w:color w:val="808080" w:themeColor="background1" w:themeShade="80"/>
+              </w:rPr>
+            </w:pPr>
             <w:r>
               <w:rPr>
                 <w:rFonts w:ascii="DejaVu Sans Light" w:eastAsia="DejaVu Sans" w:hAnsi="DejaVu Sans Light" w:cs="DejaVu Sans"/>
                 <w:bCs/>
-                <w:color w:val="BDA7B1"/>
+                <w:color w:val="808080" w:themeColor="background1" w:themeShade="80"/>
                 <w:sz w:val="36"/>
                 <w:szCs w:val="36"/>
               </w:rPr>
@@ -502,15 +711,51 @@
                 <w:sz w:val="21"/>
                 <w:szCs w:val="21"/>
               </w:rPr>
-              <w:t xml:space="preserve">Passed C.B.S.E XIIth in 2000 and </w:t>
-            </w:r>
-            <w:r>
-              <w:rPr>
-                <w:rFonts w:ascii="DejaVu Sans Light" w:hAnsi="DejaVu Sans Light"/>
+              <w:t>Passed C.B.S.E XII</w:t>
+            </w:r>
+            <w:r>
+              <w:rPr>
+                <w:rFonts w:ascii="DejaVu Sans Light" w:hAnsi="DejaVu Sans Light"/>
+                <w:color w:val="000000"/>
                 <w:sz w:val="21"/>
                 <w:szCs w:val="21"/>
-              </w:rPr>
-              <w:t>C.B.S.E Xth in 1998.</w:t>
+                <w:vertAlign w:val="superscript"/>
+              </w:rPr>
+              <w:t>th</w:t>
+            </w:r>
+            <w:r>
+              <w:rPr>
+                <w:rFonts w:ascii="DejaVu Sans Light" w:hAnsi="DejaVu Sans Light"/>
+                <w:color w:val="000000"/>
+                <w:sz w:val="21"/>
+                <w:szCs w:val="21"/>
+              </w:rPr>
+              <w:t xml:space="preserve"> in 2000 and </w:t>
+            </w:r>
+            <w:r>
+              <w:rPr>
+                <w:rFonts w:ascii="DejaVu Sans Light" w:hAnsi="DejaVu Sans Light"/>
+                <w:sz w:val="21"/>
+                <w:szCs w:val="21"/>
+              </w:rPr>
+              <w:t>C.B.S.E X</w:t>
+            </w:r>
+            <w:r>
+              <w:rPr>
+                <w:rFonts w:ascii="DejaVu Sans Light" w:hAnsi="DejaVu Sans Light"/>
+                <w:sz w:val="21"/>
+                <w:szCs w:val="21"/>
+                <w:vertAlign w:val="superscript"/>
+              </w:rPr>
+              <w:t>th</w:t>
+            </w:r>
+            <w:r>
+              <w:rPr>
+                <w:rFonts w:ascii="DejaVu Sans Light" w:hAnsi="DejaVu Sans Light"/>
+                <w:sz w:val="21"/>
+                <w:szCs w:val="21"/>
+              </w:rPr>
+              <w:t xml:space="preserve"> in 1998.</w:t>
             </w:r>
           </w:p>
         </w:tc>
@@ -547,7 +792,7 @@
               <w:rPr>
                 <w:rFonts w:ascii="DejaVu Sans Light" w:hAnsi="DejaVu Sans Light"/>
                 <w:b w:val="0"/>
-                <w:color w:val="BDA7B1"/>
+                <w:color w:val="808080" w:themeColor="background1" w:themeShade="80"/>
                 <w:sz w:val="36"/>
                 <w:szCs w:val="36"/>
               </w:rPr>
@@ -578,7 +823,7 @@
               <w:rPr>
                 <w:rFonts w:ascii="Quicksand;Arial;Helvetica;Segoe" w:eastAsiaTheme="minorHAnsi" w:hAnsi="Quicksand;Arial;Helvetica;Segoe" w:cstheme="minorBidi"/>
                 <w:b w:val="0"/>
-                <w:color w:val="7E2335"/>
+                <w:color w:val="808080" w:themeColor="background1" w:themeShade="80"/>
                 <w:sz w:val="21"/>
                 <w:szCs w:val="24"/>
               </w:rPr>
@@ -587,7 +832,7 @@
               <w:rPr>
                 <w:rFonts w:ascii="Quicksand;Arial;Helvetica;Segoe" w:eastAsiaTheme="minorHAnsi" w:hAnsi="Quicksand;Arial;Helvetica;Segoe" w:cstheme="minorBidi"/>
                 <w:b w:val="0"/>
-                <w:color w:val="7E2335"/>
+                <w:color w:val="808080" w:themeColor="background1" w:themeShade="80"/>
                 <w:sz w:val="21"/>
                 <w:szCs w:val="24"/>
               </w:rPr>
@@ -604,7 +849,15 @@
                 <w:color w:val="000000"/>
                 <w:sz w:val="21"/>
               </w:rPr>
-              <w:t>JavaScript, etc</w:t>
+              <w:t>JavaScript</w:t>
+            </w:r>
+            <w:r>
+              <w:rPr>
+                <w:rFonts w:ascii="DejaVu Sans Light" w:hAnsi="DejaVu Sans Light"/>
+                <w:color w:val="000000"/>
+                <w:sz w:val="21"/>
+              </w:rPr>
+              <w:t xml:space="preserve"> – ES5, ES6</w:t>
             </w:r>
           </w:p>
           <w:p>
@@ -635,7 +888,7 @@
               <w:rPr>
                 <w:rFonts w:ascii="Quicksand;Arial;Helvetica;Segoe" w:eastAsiaTheme="minorHAnsi" w:hAnsi="Quicksand;Arial;Helvetica;Segoe" w:cstheme="minorBidi"/>
                 <w:b w:val="0"/>
-                <w:color w:val="7E2335"/>
+                <w:color w:val="808080" w:themeColor="background1" w:themeShade="80"/>
                 <w:sz w:val="21"/>
                 <w:szCs w:val="24"/>
               </w:rPr>
@@ -667,6 +920,152 @@
                 <w:rFonts w:ascii="Quicksand;Arial;Helvetica;Segoe" w:eastAsiaTheme="minorHAnsi" w:hAnsi="Quicksand;Arial;Helvetica;Segoe" w:cstheme="minorBidi"/>
                 <w:b w:val="0"/>
                 <w:color w:val="7E2335"/>
+                <w:sz w:val="21"/>
+                <w:szCs w:val="24"/>
+              </w:rPr>
+            </w:pPr>
+          </w:p>
+          <w:p>
+            <w:pPr>
+              <w:pStyle w:val="Heading5"/>
+              <w:numPr>
+                <w:ilvl w:val="4"/>
+                <w:numId w:val="2"/>
+              </w:numPr>
+              <w:rPr>
+                <w:color w:val="808080" w:themeColor="background1" w:themeShade="80"/>
+              </w:rPr>
+            </w:pPr>
+            <w:r>
+              <w:rPr>
+                <w:rFonts w:ascii="Quicksand;Arial;Helvetica;Segoe" w:eastAsiaTheme="minorHAnsi" w:hAnsi="Quicksand;Arial;Helvetica;Segoe" w:cstheme="minorBidi"/>
+                <w:b w:val="0"/>
+                <w:color w:val="808080" w:themeColor="background1" w:themeShade="80"/>
+                <w:sz w:val="21"/>
+                <w:szCs w:val="24"/>
+              </w:rPr>
+              <w:t>WEB</w:t>
+            </w:r>
+          </w:p>
+          <w:p>
+            <w:pPr>
+              <w:pStyle w:val="Heading5"/>
+              <w:numPr>
+                <w:ilvl w:val="4"/>
+                <w:numId w:val="2"/>
+              </w:numPr>
+            </w:pPr>
+            <w:r>
+              <w:rPr>
+                <w:rFonts w:ascii="DejaVu Sans Light" w:eastAsiaTheme="minorHAnsi" w:hAnsi="DejaVu Sans Light" w:cstheme="minorBidi"/>
+                <w:b w:val="0"/>
+                <w:color w:val="000000"/>
+                <w:sz w:val="21"/>
+                <w:szCs w:val="24"/>
+              </w:rPr>
+              <w:t xml:space="preserve">HTML5, PWA, </w:t>
+            </w:r>
+            <w:proofErr w:type="spellStart"/>
+            <w:r>
+              <w:rPr>
+                <w:rFonts w:ascii="DejaVu Sans Light" w:eastAsiaTheme="minorHAnsi" w:hAnsi="DejaVu Sans Light" w:cstheme="minorBidi"/>
+                <w:b w:val="0"/>
+                <w:color w:val="000000"/>
+                <w:sz w:val="21"/>
+                <w:szCs w:val="24"/>
+              </w:rPr>
+              <w:t>WebSockets</w:t>
+            </w:r>
+            <w:proofErr w:type="spellEnd"/>
+          </w:p>
+          <w:p>
+            <w:pPr>
+              <w:pStyle w:val="BodyText"/>
+            </w:pPr>
+            <w:r>
+              <w:br/>
+            </w:r>
+            <w:r>
+              <w:rPr>
+                <w:rFonts w:ascii="Quicksand;Arial;Helvetica;Segoe" w:hAnsi="Quicksand;Arial;Helvetica;Segoe"/>
+                <w:bCs/>
+                <w:color w:val="808080" w:themeColor="background1" w:themeShade="80"/>
+                <w:sz w:val="21"/>
+              </w:rPr>
+              <w:t>CSS</w:t>
+            </w:r>
+          </w:p>
+          <w:p>
+            <w:pPr>
+              <w:pStyle w:val="BodyText"/>
+            </w:pPr>
+            <w:r>
+              <w:rPr>
+                <w:rFonts w:ascii="DejaVu Sans Light" w:hAnsi="DejaVu Sans Light"/>
+                <w:bCs/>
+                <w:color w:val="000000"/>
+                <w:sz w:val="21"/>
+              </w:rPr>
+              <w:t xml:space="preserve">Flexbox, CSS Grid, Atomic CSS, </w:t>
+            </w:r>
+            <w:proofErr w:type="spellStart"/>
+            <w:r>
+              <w:rPr>
+                <w:rFonts w:ascii="DejaVu Sans Light" w:hAnsi="DejaVu Sans Light"/>
+                <w:bCs/>
+                <w:color w:val="000000"/>
+                <w:sz w:val="21"/>
+              </w:rPr>
+              <w:t>PostCSS</w:t>
+            </w:r>
+            <w:proofErr w:type="spellEnd"/>
+            <w:r>
+              <w:rPr>
+                <w:rFonts w:ascii="DejaVu Sans Light" w:hAnsi="DejaVu Sans Light"/>
+                <w:bCs/>
+                <w:color w:val="000000"/>
+                <w:sz w:val="21"/>
+              </w:rPr>
+              <w:t xml:space="preserve">, </w:t>
+            </w:r>
+            <w:r>
+              <w:rPr>
+                <w:rFonts w:ascii="DejaVu Sans Light" w:hAnsi="DejaVu Sans Light"/>
+                <w:bCs/>
+                <w:color w:val="000000"/>
+                <w:sz w:val="21"/>
+              </w:rPr>
+              <w:t>CSS in J</w:t>
+            </w:r>
+            <w:r>
+              <w:rPr>
+                <w:rFonts w:ascii="DejaVu Sans Light" w:hAnsi="DejaVu Sans Light"/>
+                <w:bCs/>
+                <w:color w:val="000000"/>
+                <w:sz w:val="21"/>
+              </w:rPr>
+              <w:t>S</w:t>
+            </w:r>
+            <w:r>
+              <w:rPr>
+                <w:rFonts w:ascii="DejaVu Sans Light" w:hAnsi="DejaVu Sans Light"/>
+                <w:bCs/>
+                <w:color w:val="000000"/>
+                <w:sz w:val="21"/>
+              </w:rPr>
+              <w:t>, CSS Modules</w:t>
+            </w:r>
+          </w:p>
+          <w:p>
+            <w:pPr>
+              <w:pStyle w:val="Heading5"/>
+              <w:numPr>
+                <w:ilvl w:val="4"/>
+                <w:numId w:val="2"/>
+              </w:numPr>
+              <w:rPr>
+                <w:rFonts w:ascii="DejaVu Sans Light" w:eastAsiaTheme="minorHAnsi" w:hAnsi="DejaVu Sans Light" w:cstheme="minorBidi"/>
+                <w:color w:val="000000"/>
                 <w:sz w:val="21"/>
                 <w:szCs w:val="24"/>
               </w:rPr>
@@ -684,21 +1083,15 @@
               <w:rPr>
                 <w:rFonts w:ascii="Quicksand;Arial;Helvetica;Segoe" w:eastAsiaTheme="minorHAnsi" w:hAnsi="Quicksand;Arial;Helvetica;Segoe" w:cstheme="minorBidi"/>
                 <w:b w:val="0"/>
-                <w:color w:val="7E2335"/>
+                <w:color w:val="808080" w:themeColor="background1" w:themeShade="80"/>
                 <w:sz w:val="21"/>
                 <w:szCs w:val="24"/>
               </w:rPr>
-              <w:t>WEB</w:t>
-            </w:r>
-          </w:p>
-          <w:p>
-            <w:pPr>
-              <w:pStyle w:val="Heading5"/>
-              <w:numPr>
-                <w:ilvl w:val="4"/>
-                <w:numId w:val="2"/>
-              </w:numPr>
-            </w:pPr>
+              <w:t>UNIT TEST</w:t>
+            </w:r>
+            <w:r>
+              <w:br/>
+            </w:r>
             <w:r>
               <w:rPr>
                 <w:rFonts w:ascii="DejaVu Sans Light" w:eastAsiaTheme="minorHAnsi" w:hAnsi="DejaVu Sans Light" w:cstheme="minorBidi"/>
@@ -707,62 +1100,18 @@
                 <w:sz w:val="21"/>
                 <w:szCs w:val="24"/>
               </w:rPr>
-              <w:t xml:space="preserve">HTML5, PWA, </w:t>
-            </w:r>
-            <w:r>
-              <w:rPr>
-                <w:rFonts w:ascii="DejaVu Sans Light" w:eastAsiaTheme="minorHAnsi" w:hAnsi="DejaVu Sans Light" w:cstheme="minorBidi"/>
-                <w:b w:val="0"/>
-                <w:color w:val="000000"/>
-                <w:sz w:val="21"/>
-                <w:szCs w:val="24"/>
-              </w:rPr>
-              <w:t>WebSockets</w:t>
+              <w:t>Jest, Enzyme</w:t>
             </w:r>
           </w:p>
           <w:p>
             <w:pPr>
               <w:pStyle w:val="BodyText"/>
-            </w:pPr>
-            <w:r>
-              <w:br/>
-            </w:r>
-            <w:r>
-              <w:rPr>
-                <w:rFonts w:ascii="Quicksand;Arial;Helvetica;Segoe" w:hAnsi="Quicksand;Arial;Helvetica;Segoe"/>
+              <w:rPr>
+                <w:rFonts w:ascii="DejaVu Sans Light" w:hAnsi="DejaVu Sans Light"/>
+                <w:b/>
                 <w:bCs/>
-                <w:color w:val="7E2335"/>
-                <w:sz w:val="21"/>
-              </w:rPr>
-              <w:t>CSS</w:t>
-            </w:r>
-          </w:p>
-          <w:p>
-            <w:pPr>
-              <w:pStyle w:val="BodyText"/>
-            </w:pPr>
-            <w:r>
-              <w:rPr>
-                <w:rFonts w:ascii="DejaVu Sans Light" w:hAnsi="DejaVu Sans Light"/>
-                <w:bCs/>
-                <w:color w:val="000000"/>
-                <w:sz w:val="21"/>
-              </w:rPr>
-              <w:t>CSS in Js, PostCSS, CSS Modules</w:t>
-            </w:r>
-          </w:p>
-          <w:p>
-            <w:pPr>
-              <w:pStyle w:val="Heading5"/>
-              <w:numPr>
-                <w:ilvl w:val="4"/>
-                <w:numId w:val="2"/>
-              </w:numPr>
-              <w:rPr>
-                <w:rFonts w:ascii="DejaVu Sans Light" w:eastAsiaTheme="minorHAnsi" w:hAnsi="DejaVu Sans Light" w:cstheme="minorBidi"/>
-                <w:color w:val="000000"/>
-                <w:sz w:val="21"/>
-                <w:szCs w:val="24"/>
+                <w:color w:val="000000"/>
+                <w:sz w:val="21"/>
               </w:rPr>
             </w:pPr>
           </w:p>
@@ -778,11 +1127,11 @@
               <w:rPr>
                 <w:rFonts w:ascii="Quicksand;Arial;Helvetica;Segoe" w:eastAsiaTheme="minorHAnsi" w:hAnsi="Quicksand;Arial;Helvetica;Segoe" w:cstheme="minorBidi"/>
                 <w:b w:val="0"/>
-                <w:color w:val="7E2335"/>
+                <w:color w:val="808080" w:themeColor="background1" w:themeShade="80"/>
                 <w:sz w:val="21"/>
                 <w:szCs w:val="24"/>
               </w:rPr>
-              <w:t>UNIT TEST</w:t>
+              <w:t>NODE.JS</w:t>
             </w:r>
             <w:r>
               <w:br/>
@@ -795,7 +1144,55 @@
                 <w:sz w:val="21"/>
                 <w:szCs w:val="24"/>
               </w:rPr>
-              <w:t>Jest, Enzyme</w:t>
+              <w:t>Http2,</w:t>
+            </w:r>
+            <w:r>
+              <w:rPr>
+                <w:rFonts w:ascii="DejaVu Sans Light" w:eastAsiaTheme="minorHAnsi" w:hAnsi="DejaVu Sans Light" w:cstheme="minorBidi"/>
+                <w:b w:val="0"/>
+                <w:color w:val="000000"/>
+                <w:sz w:val="21"/>
+                <w:szCs w:val="24"/>
+              </w:rPr>
+              <w:t xml:space="preserve"> </w:t>
+            </w:r>
+            <w:r>
+              <w:rPr>
+                <w:rFonts w:ascii="DejaVu Sans Light" w:eastAsiaTheme="minorHAnsi" w:hAnsi="DejaVu Sans Light" w:cstheme="minorBidi"/>
+                <w:b w:val="0"/>
+                <w:color w:val="000000"/>
+                <w:sz w:val="21"/>
+                <w:szCs w:val="24"/>
+              </w:rPr>
+              <w:t>Node Cluster, Express.js, Koa.js</w:t>
+            </w:r>
+            <w:r>
+              <w:br/>
+            </w:r>
+          </w:p>
+          <w:p>
+            <w:pPr>
+              <w:pStyle w:val="Heading5"/>
+              <w:numPr>
+                <w:ilvl w:val="4"/>
+                <w:numId w:val="2"/>
+              </w:numPr>
+              <w:rPr>
+                <w:rFonts w:ascii="Quicksand;Arial;Helvetica;Segoe" w:eastAsiaTheme="minorHAnsi" w:hAnsi="Quicksand;Arial;Helvetica;Segoe" w:cstheme="minorBidi"/>
+                <w:color w:val="808080" w:themeColor="background1" w:themeShade="80"/>
+                <w:sz w:val="21"/>
+                <w:szCs w:val="24"/>
+              </w:rPr>
+            </w:pPr>
+            <w:r>
+              <w:rPr>
+                <w:rFonts w:ascii="Quicksand;Arial;Helvetica;Segoe" w:eastAsiaTheme="minorHAnsi" w:hAnsi="Quicksand;Arial;Helvetica;Segoe" w:cstheme="minorBidi"/>
+                <w:b w:val="0"/>
+                <w:color w:val="808080" w:themeColor="background1" w:themeShade="80"/>
+                <w:sz w:val="21"/>
+                <w:szCs w:val="24"/>
+              </w:rPr>
+              <w:t>DATABASE</w:t>
             </w:r>
           </w:p>
           <w:p>
@@ -807,6 +1204,50 @@
                 <w:bCs/>
                 <w:color w:val="000000"/>
                 <w:sz w:val="21"/>
+              </w:rPr>
+            </w:pPr>
+            <w:r>
+              <w:rPr>
+                <w:rFonts w:ascii="DejaVu Sans Light" w:hAnsi="DejaVu Sans Light"/>
+                <w:bCs/>
+                <w:color w:val="000000"/>
+                <w:sz w:val="21"/>
+              </w:rPr>
+              <w:t xml:space="preserve">MySQL, NoSQL (Mongo DB, </w:t>
+            </w:r>
+            <w:proofErr w:type="spellStart"/>
+            <w:r>
+              <w:rPr>
+                <w:rFonts w:ascii="DejaVu Sans Light" w:hAnsi="DejaVu Sans Light"/>
+                <w:bCs/>
+                <w:color w:val="000000"/>
+                <w:sz w:val="21"/>
+              </w:rPr>
+              <w:t>Redis</w:t>
+            </w:r>
+            <w:proofErr w:type="spellEnd"/>
+            <w:r>
+              <w:rPr>
+                <w:rFonts w:ascii="DejaVu Sans Light" w:hAnsi="DejaVu Sans Light"/>
+                <w:bCs/>
+                <w:color w:val="000000"/>
+                <w:sz w:val="21"/>
+              </w:rPr>
+              <w:t>)</w:t>
+            </w:r>
+          </w:p>
+          <w:p>
+            <w:pPr>
+              <w:pStyle w:val="Heading5"/>
+              <w:numPr>
+                <w:ilvl w:val="4"/>
+                <w:numId w:val="2"/>
+              </w:numPr>
+              <w:rPr>
+                <w:rFonts w:ascii="Quicksand;Arial;Helvetica;Segoe" w:eastAsiaTheme="minorHAnsi" w:hAnsi="Quicksand;Arial;Helvetica;Segoe" w:cstheme="minorBidi"/>
+                <w:color w:val="7E2335"/>
+                <w:sz w:val="21"/>
+                <w:szCs w:val="24"/>
               </w:rPr>
             </w:pPr>
           </w:p>
@@ -817,70 +1258,35 @@
                 <w:ilvl w:val="4"/>
                 <w:numId w:val="2"/>
               </w:numPr>
+              <w:rPr>
+                <w:color w:val="808080" w:themeColor="background1" w:themeShade="80"/>
+              </w:rPr>
             </w:pPr>
             <w:r>
               <w:rPr>
                 <w:rFonts w:ascii="Quicksand;Arial;Helvetica;Segoe" w:eastAsiaTheme="minorHAnsi" w:hAnsi="Quicksand;Arial;Helvetica;Segoe" w:cstheme="minorBidi"/>
                 <w:b w:val="0"/>
-                <w:color w:val="7E2335"/>
+                <w:color w:val="808080" w:themeColor="background1" w:themeShade="80"/>
                 <w:sz w:val="21"/>
                 <w:szCs w:val="24"/>
               </w:rPr>
-              <w:t>NODE.JS</w:t>
-            </w:r>
-            <w:r>
-              <w:br/>
-            </w:r>
-            <w:r>
-              <w:rPr>
-                <w:rFonts w:ascii="DejaVu Sans Light" w:eastAsiaTheme="minorHAnsi" w:hAnsi="DejaVu Sans Light" w:cstheme="minorBidi"/>
-                <w:b w:val="0"/>
-                <w:color w:val="000000"/>
-                <w:sz w:val="21"/>
-                <w:szCs w:val="24"/>
-              </w:rPr>
-              <w:t>Http2,Node Cluster, Express.js, Koa.js</w:t>
-            </w:r>
-            <w:r>
-              <w:br/>
-            </w:r>
-          </w:p>
-          <w:p>
-            <w:pPr>
-              <w:pStyle w:val="Heading5"/>
-              <w:numPr>
-                <w:ilvl w:val="4"/>
-                <w:numId w:val="2"/>
-              </w:numPr>
-              <w:rPr>
-                <w:rFonts w:ascii="Quicksand;Arial;Helvetica;Segoe" w:eastAsiaTheme="minorHAnsi" w:hAnsi="Quicksand;Arial;Helvetica;Segoe" w:cstheme="minorBidi"/>
-                <w:color w:val="7E2335"/>
-                <w:sz w:val="21"/>
-                <w:szCs w:val="24"/>
-              </w:rPr>
-            </w:pPr>
-            <w:r>
-              <w:rPr>
-                <w:rFonts w:ascii="Quicksand;Arial;Helvetica;Segoe" w:eastAsiaTheme="minorHAnsi" w:hAnsi="Quicksand;Arial;Helvetica;Segoe" w:cstheme="minorBidi"/>
-                <w:b w:val="0"/>
-                <w:color w:val="7E2335"/>
-                <w:sz w:val="21"/>
-                <w:szCs w:val="24"/>
-              </w:rPr>
-              <w:t>DATABASE</w:t>
+              <w:t>CLOUD</w:t>
             </w:r>
           </w:p>
           <w:p>
             <w:pPr>
               <w:pStyle w:val="BodyText"/>
-              <w:rPr>
-                <w:rFonts w:ascii="DejaVu Sans Light" w:hAnsi="DejaVu Sans Light"/>
-                <w:b/>
+            </w:pPr>
+            <w:r>
+              <w:rPr>
+                <w:rFonts w:ascii="DejaVu Sans Light" w:hAnsi="DejaVu Sans Light"/>
                 <w:bCs/>
                 <w:color w:val="000000"/>
                 <w:sz w:val="21"/>
               </w:rPr>
-            </w:pPr>
+              <w:t xml:space="preserve">AWS, </w:t>
+            </w:r>
+            <w:proofErr w:type="spellStart"/>
             <w:r>
               <w:rPr>
                 <w:rFonts w:ascii="DejaVu Sans Light" w:hAnsi="DejaVu Sans Light"/>
@@ -888,7 +1294,37 @@
                 <w:color w:val="000000"/>
                 <w:sz w:val="21"/>
               </w:rPr>
-              <w:t>MySQL, NoSQL (Mongo DB, Redis)</w:t>
+              <w:t>HAProxy</w:t>
+            </w:r>
+            <w:proofErr w:type="spellEnd"/>
+            <w:r>
+              <w:rPr>
+                <w:rFonts w:ascii="DejaVu Sans Light" w:hAnsi="DejaVu Sans Light"/>
+                <w:bCs/>
+                <w:color w:val="000000"/>
+                <w:sz w:val="21"/>
+              </w:rPr>
+              <w:t xml:space="preserve">, </w:t>
+            </w:r>
+            <w:proofErr w:type="spellStart"/>
+            <w:r>
+              <w:rPr>
+                <w:rFonts w:ascii="DejaVu Sans Light" w:hAnsi="DejaVu Sans Light"/>
+                <w:bCs/>
+                <w:color w:val="000000"/>
+                <w:sz w:val="21"/>
+              </w:rPr>
+              <w:t>NginX</w:t>
+            </w:r>
+            <w:proofErr w:type="spellEnd"/>
+            <w:r>
+              <w:rPr>
+                <w:rFonts w:ascii="DejaVu Sans Light" w:hAnsi="DejaVu Sans Light"/>
+                <w:bCs/>
+                <w:color w:val="000000"/>
+                <w:sz w:val="21"/>
+              </w:rPr>
+              <w:t>, Linux Container, Docker</w:t>
             </w:r>
           </w:p>
           <w:p>
@@ -913,22 +1349,35 @@
                 <w:ilvl w:val="4"/>
                 <w:numId w:val="2"/>
               </w:numPr>
+              <w:rPr>
+                <w:rFonts w:ascii="Quicksand;Arial;Helvetica;Segoe" w:eastAsiaTheme="minorHAnsi" w:hAnsi="Quicksand;Arial;Helvetica;Segoe" w:cstheme="minorBidi"/>
+                <w:color w:val="808080" w:themeColor="background1" w:themeShade="80"/>
+                <w:sz w:val="21"/>
+                <w:szCs w:val="24"/>
+              </w:rPr>
             </w:pPr>
             <w:r>
               <w:rPr>
                 <w:rFonts w:ascii="Quicksand;Arial;Helvetica;Segoe" w:eastAsiaTheme="minorHAnsi" w:hAnsi="Quicksand;Arial;Helvetica;Segoe" w:cstheme="minorBidi"/>
                 <w:b w:val="0"/>
-                <w:color w:val="7E2335"/>
+                <w:color w:val="808080" w:themeColor="background1" w:themeShade="80"/>
                 <w:sz w:val="21"/>
                 <w:szCs w:val="24"/>
               </w:rPr>
-              <w:t>CLOUD</w:t>
+              <w:t>GIT</w:t>
             </w:r>
           </w:p>
           <w:p>
             <w:pPr>
               <w:pStyle w:val="BodyText"/>
+              <w:rPr>
+                <w:rFonts w:ascii="DejaVu Sans Light" w:hAnsi="DejaVu Sans Light"/>
+                <w:bCs/>
+                <w:color w:val="000000"/>
+                <w:sz w:val="21"/>
+              </w:rPr>
             </w:pPr>
+            <w:proofErr w:type="spellStart"/>
             <w:r>
               <w:rPr>
                 <w:rFonts w:ascii="DejaVu Sans Light" w:hAnsi="DejaVu Sans Light"/>
@@ -936,59 +1385,19 @@
                 <w:color w:val="000000"/>
                 <w:sz w:val="21"/>
               </w:rPr>
-              <w:t>AWS, HAProxy, NginX, Linux Container, Docker</w:t>
-            </w:r>
-          </w:p>
-          <w:p>
-            <w:pPr>
-              <w:pStyle w:val="Heading5"/>
-              <w:numPr>
-                <w:ilvl w:val="4"/>
-                <w:numId w:val="2"/>
-              </w:numPr>
-              <w:rPr>
-                <w:rFonts w:ascii="Quicksand;Arial;Helvetica;Segoe" w:eastAsiaTheme="minorHAnsi" w:hAnsi="Quicksand;Arial;Helvetica;Segoe" w:cstheme="minorBidi"/>
-                <w:color w:val="7E2335"/>
-                <w:sz w:val="21"/>
-                <w:szCs w:val="24"/>
-              </w:rPr>
-            </w:pPr>
-          </w:p>
-          <w:p>
-            <w:pPr>
-              <w:pStyle w:val="Heading5"/>
-              <w:numPr>
-                <w:ilvl w:val="4"/>
-                <w:numId w:val="2"/>
-              </w:numPr>
-              <w:rPr>
-                <w:rFonts w:ascii="Quicksand;Arial;Helvetica;Segoe" w:eastAsiaTheme="minorHAnsi" w:hAnsi="Quicksand;Arial;Helvetica;Segoe" w:cstheme="minorBidi"/>
-                <w:color w:val="7E2335"/>
-                <w:sz w:val="21"/>
-                <w:szCs w:val="24"/>
-              </w:rPr>
-            </w:pPr>
-            <w:r>
-              <w:rPr>
-                <w:rFonts w:ascii="Quicksand;Arial;Helvetica;Segoe" w:eastAsiaTheme="minorHAnsi" w:hAnsi="Quicksand;Arial;Helvetica;Segoe" w:cstheme="minorBidi"/>
-                <w:b w:val="0"/>
-                <w:color w:val="7E2335"/>
-                <w:sz w:val="21"/>
-                <w:szCs w:val="24"/>
-              </w:rPr>
-              <w:t>GIT</w:t>
-            </w:r>
-          </w:p>
-          <w:p>
-            <w:pPr>
-              <w:pStyle w:val="BodyText"/>
+              <w:t>Github</w:t>
+            </w:r>
+            <w:proofErr w:type="spellEnd"/>
+            <w:r>
               <w:rPr>
                 <w:rFonts w:ascii="DejaVu Sans Light" w:hAnsi="DejaVu Sans Light"/>
                 <w:bCs/>
                 <w:color w:val="000000"/>
                 <w:sz w:val="21"/>
               </w:rPr>
-            </w:pPr>
+              <w:t xml:space="preserve">, </w:t>
+            </w:r>
+            <w:proofErr w:type="spellStart"/>
             <w:r>
               <w:rPr>
                 <w:rFonts w:ascii="DejaVu Sans Light" w:hAnsi="DejaVu Sans Light"/>
@@ -996,8 +1405,29 @@
                 <w:color w:val="000000"/>
                 <w:sz w:val="21"/>
               </w:rPr>
-              <w:t>Github, Bitbucket, Gitlab</w:t>
-            </w:r>
+              <w:t>Bitbucket</w:t>
+            </w:r>
+            <w:proofErr w:type="spellEnd"/>
+            <w:r>
+              <w:rPr>
+                <w:rFonts w:ascii="DejaVu Sans Light" w:hAnsi="DejaVu Sans Light"/>
+                <w:bCs/>
+                <w:color w:val="000000"/>
+                <w:sz w:val="21"/>
+              </w:rPr>
+              <w:t xml:space="preserve">, </w:t>
+            </w:r>
+            <w:proofErr w:type="spellStart"/>
+            <w:r>
+              <w:rPr>
+                <w:rFonts w:ascii="DejaVu Sans Light" w:hAnsi="DejaVu Sans Light"/>
+                <w:bCs/>
+                <w:color w:val="000000"/>
+                <w:sz w:val="21"/>
+              </w:rPr>
+              <w:t>Gitlab</w:t>
+            </w:r>
+            <w:proofErr w:type="spellEnd"/>
           </w:p>
           <w:p>
             <w:pPr>
@@ -1017,17 +1447,22 @@
                 <w:ilvl w:val="2"/>
                 <w:numId w:val="2"/>
               </w:numPr>
+              <w:rPr>
+                <w:color w:val="808080" w:themeColor="background1" w:themeShade="80"/>
+              </w:rPr>
             </w:pPr>
             <w:r>
               <w:rPr>
                 <w:rFonts w:ascii="DejaVu Sans Light" w:hAnsi="DejaVu Sans Light"/>
                 <w:b w:val="0"/>
-                <w:color w:val="BDA7B1"/>
+                <w:color w:val="808080" w:themeColor="background1" w:themeShade="80"/>
                 <w:sz w:val="36"/>
                 <w:szCs w:val="36"/>
               </w:rPr>
               <w:t>NPM</w:t>
             </w:r>
+            <w:bookmarkStart w:id="1" w:name="_GoBack"/>
+            <w:bookmarkEnd w:id="1"/>
           </w:p>
           <w:p>
             <w:pPr>
@@ -1036,15 +1471,74 @@
                 <w:ilvl w:val="4"/>
                 <w:numId w:val="2"/>
               </w:numPr>
+              <w:rPr>
+                <w:rStyle w:val="InternetLink"/>
+                <w:rFonts w:ascii="DejaVu Sans Light" w:eastAsia="Calibri" w:hAnsi="DejaVu Sans Light" w:cstheme="minorBidi"/>
+                <w:b w:val="0"/>
+                <w:bCs w:val="0"/>
+                <w:color w:val="2F5496" w:themeColor="accent1" w:themeShade="BF"/>
+                <w:sz w:val="18"/>
+                <w:szCs w:val="18"/>
+                <w:u w:val="none"/>
+              </w:rPr>
             </w:pPr>
             <w:hyperlink r:id="rId9">
               <w:r>
                 <w:rPr>
-                  <w:rStyle w:val="ListLabel338"/>
+                  <w:rStyle w:val="InternetLink"/>
+                  <w:rFonts w:ascii="DejaVu Sans Light" w:eastAsia="Calibri" w:hAnsi="DejaVu Sans Light" w:cstheme="minorBidi"/>
                   <w:b w:val="0"/>
+                  <w:bCs w:val="0"/>
+                  <w:color w:val="2F5496" w:themeColor="accent1" w:themeShade="BF"/>
+                  <w:sz w:val="18"/>
+                  <w:szCs w:val="18"/>
+                  <w:u w:val="none"/>
                 </w:rPr>
-                <w:t>@kaweb/react-mql</w:t>
+                <w:t>@</w:t>
               </w:r>
+              <w:proofErr w:type="spellStart"/>
+              <w:r>
+                <w:rPr>
+                  <w:rStyle w:val="InternetLink"/>
+                  <w:rFonts w:ascii="DejaVu Sans Light" w:eastAsia="Calibri" w:hAnsi="DejaVu Sans Light" w:cstheme="minorBidi"/>
+                  <w:b w:val="0"/>
+                  <w:bCs w:val="0"/>
+                  <w:color w:val="2F5496" w:themeColor="accent1" w:themeShade="BF"/>
+                  <w:sz w:val="18"/>
+                  <w:szCs w:val="18"/>
+                  <w:u w:val="none"/>
+                </w:rPr>
+                <w:t>kaweb</w:t>
+              </w:r>
+              <w:proofErr w:type="spellEnd"/>
+              <w:r>
+                <w:rPr>
+                  <w:rStyle w:val="InternetLink"/>
+                  <w:rFonts w:ascii="DejaVu Sans Light" w:eastAsia="Calibri" w:hAnsi="DejaVu Sans Light" w:cstheme="minorBidi"/>
+                  <w:b w:val="0"/>
+                  <w:bCs w:val="0"/>
+                  <w:color w:val="2F5496" w:themeColor="accent1" w:themeShade="BF"/>
+                  <w:sz w:val="18"/>
+                  <w:szCs w:val="18"/>
+                  <w:u w:val="none"/>
+                </w:rPr>
+                <w:t>/react-</w:t>
+              </w:r>
+              <w:proofErr w:type="spellStart"/>
+              <w:r>
+                <w:rPr>
+                  <w:rStyle w:val="InternetLink"/>
+                  <w:rFonts w:ascii="DejaVu Sans Light" w:eastAsia="Calibri" w:hAnsi="DejaVu Sans Light" w:cstheme="minorBidi"/>
+                  <w:b w:val="0"/>
+                  <w:bCs w:val="0"/>
+                  <w:color w:val="2F5496" w:themeColor="accent1" w:themeShade="BF"/>
+                  <w:sz w:val="18"/>
+                  <w:szCs w:val="18"/>
+                  <w:u w:val="none"/>
+                </w:rPr>
+                <w:t>mql</w:t>
+              </w:r>
+              <w:proofErr w:type="spellEnd"/>
             </w:hyperlink>
           </w:p>
           <w:p>
@@ -1065,7 +1559,27 @@
                 <w:color w:val="000000"/>
                 <w:sz w:val="21"/>
               </w:rPr>
-              <w:t>CSS Media Queries HOC and MediaContext for React.</w:t>
+              <w:t xml:space="preserve">CSS Media Queries HOC and </w:t>
+            </w:r>
+            <w:proofErr w:type="spellStart"/>
+            <w:r>
+              <w:rPr>
+                <w:rFonts w:ascii="DejaVu Sans Light" w:hAnsi="DejaVu Sans Light"/>
+                <w:bCs/>
+                <w:color w:val="000000"/>
+                <w:sz w:val="21"/>
+              </w:rPr>
+              <w:t>MediaContext</w:t>
+            </w:r>
+            <w:proofErr w:type="spellEnd"/>
+            <w:r>
+              <w:rPr>
+                <w:rFonts w:ascii="DejaVu Sans Light" w:hAnsi="DejaVu Sans Light"/>
+                <w:bCs/>
+                <w:color w:val="000000"/>
+                <w:sz w:val="21"/>
+              </w:rPr>
+              <w:t xml:space="preserve"> for React.</w:t>
             </w:r>
           </w:p>
         </w:tc>
@@ -1075,13 +1589,14 @@
       <w:pPr>
         <w:rPr>
           <w:rFonts w:ascii="DejaVu Sans Light" w:hAnsi="DejaVu Sans Light"/>
+          <w:color w:val="808080" w:themeColor="background1" w:themeShade="80"/>
         </w:rPr>
       </w:pPr>
       <w:r>
         <w:rPr>
           <w:rFonts w:ascii="DejaVu Sans Light" w:eastAsia="DejaVu Sans" w:hAnsi="DejaVu Sans Light" w:cs="DejaVu Sans"/>
           <w:bCs/>
-          <w:color w:val="BDA7B1"/>
+          <w:color w:val="808080" w:themeColor="background1" w:themeShade="80"/>
           <w:sz w:val="36"/>
           <w:szCs w:val="36"/>
         </w:rPr>
@@ -1102,13 +1617,14 @@
         <w:spacing w:line="360" w:lineRule="auto"/>
         <w:rPr>
           <w:b/>
+          <w:color w:val="808080" w:themeColor="background1" w:themeShade="80"/>
         </w:rPr>
       </w:pPr>
       <w:r>
         <w:rPr>
           <w:rFonts w:ascii="Quicksand;Arial;Helvetica;Segoe" w:hAnsi="Quicksand;Arial;Helvetica;Segoe"/>
           <w:bCs/>
-          <w:color w:val="7E2335"/>
+          <w:color w:val="808080" w:themeColor="background1" w:themeShade="80"/>
           <w:sz w:val="21"/>
         </w:rPr>
         <w:t>Cisco Systems</w:t>
@@ -1147,15 +1663,25 @@
           <w:sz w:val="21"/>
           <w:szCs w:val="21"/>
         </w:rPr>
-        <w:t>Playing role of</w:t>
-      </w:r>
+        <w:t xml:space="preserve">Playing role of Web Architect for </w:t>
+      </w:r>
+      <w:proofErr w:type="spellStart"/>
       <w:r>
         <w:rPr>
           <w:rFonts w:ascii="DejaVu Sans Light" w:hAnsi="DejaVu Sans Light"/>
           <w:sz w:val="21"/>
           <w:szCs w:val="21"/>
         </w:rPr>
-        <w:t xml:space="preserve"> Web Architect for ReactJs based UI framework and application development.</w:t>
+        <w:t>ReactJs</w:t>
+      </w:r>
+      <w:proofErr w:type="spellEnd"/>
+      <w:r>
+        <w:rPr>
+          <w:rFonts w:ascii="DejaVu Sans Light" w:hAnsi="DejaVu Sans Light"/>
+          <w:sz w:val="21"/>
+          <w:szCs w:val="21"/>
+        </w:rPr>
+        <w:t xml:space="preserve"> based UI framework and application development.</w:t>
       </w:r>
     </w:p>
     <w:p>
@@ -1194,15 +1720,7 @@
           <w:sz w:val="21"/>
           <w:szCs w:val="21"/>
         </w:rPr>
-        <w:t>Responsive and scalable designs using R</w:t>
-      </w:r>
-      <w:r>
-        <w:rPr>
-          <w:rFonts w:ascii="DejaVu Sans Light" w:hAnsi="DejaVu Sans Light"/>
-          <w:sz w:val="21"/>
-          <w:szCs w:val="21"/>
-        </w:rPr>
-        <w:t>eact.js ecosystem.</w:t>
+        <w:t>Responsive and scalable designs using React.js ecosystem.</w:t>
       </w:r>
     </w:p>
     <w:p>
@@ -1213,6 +1731,9 @@
           <w:numId w:val="5"/>
         </w:numPr>
         <w:spacing w:line="360" w:lineRule="auto"/>
+        <w:rPr>
+          <w:rFonts w:ascii="DejaVu Sans Light" w:hAnsi="DejaVu Sans Light"/>
+        </w:rPr>
       </w:pPr>
       <w:r>
         <w:rPr>
@@ -1220,17 +1741,7 @@
           <w:sz w:val="21"/>
           <w:szCs w:val="21"/>
         </w:rPr>
-        <w:t>TDD and BDD (Jest, Enzyme)</w:t>
-      </w:r>
-      <w:bookmarkStart w:id="1" w:name="_GoBack"/>
-      <w:bookmarkEnd w:id="1"/>
-      <w:r>
-        <w:rPr>
-          <w:rFonts w:ascii="DejaVu Sans Light" w:hAnsi="DejaVu Sans Light"/>
-          <w:sz w:val="21"/>
-          <w:szCs w:val="21"/>
-        </w:rPr>
-        <w:t>.</w:t>
+        <w:t>Reviewing design produced by team and ensuring consistent implementation of solutions across related products.</w:t>
       </w:r>
     </w:p>
     <w:p>
@@ -1241,9 +1752,6 @@
           <w:numId w:val="5"/>
         </w:numPr>
         <w:spacing w:line="360" w:lineRule="auto"/>
-        <w:rPr>
-          <w:rFonts w:ascii="DejaVu Sans Light" w:hAnsi="DejaVu Sans Light"/>
-        </w:rPr>
       </w:pPr>
       <w:r>
         <w:rPr>
@@ -1251,49 +1759,22 @@
           <w:sz w:val="21"/>
           <w:szCs w:val="21"/>
         </w:rPr>
-        <w:t>Reviewing design produced by team and ensuring consistent implementation of solutions across related products.</w:t>
+        <w:t>Scrum, Agile methodologies.</w:t>
       </w:r>
     </w:p>
     <w:p>
       <w:pPr>
-        <w:pStyle w:val="ListParagraph"/>
-        <w:numPr>
-          <w:ilvl w:val="0"/>
-          <w:numId w:val="5"/>
-        </w:numPr>
         <w:spacing w:line="360" w:lineRule="auto"/>
-      </w:pPr>
-      <w:r>
-        <w:rPr>
-          <w:rFonts w:ascii="DejaVu Sans Light" w:hAnsi="DejaVu Sans Light"/>
-          <w:sz w:val="21"/>
-          <w:szCs w:val="21"/>
-        </w:rPr>
-        <w:t>Scrum, Agile methodologies.</w:t>
-      </w:r>
-    </w:p>
-    <w:p>
-      <w:pPr>
-        <w:pStyle w:val="ListParagraph"/>
-        <w:spacing w:line="360" w:lineRule="auto"/>
-        <w:ind w:left="1440"/>
-        <w:rPr>
-          <w:rFonts w:ascii="DejaVu Sans Light" w:hAnsi="DejaVu Sans Light"/>
-        </w:rPr>
-      </w:pPr>
-    </w:p>
-    <w:p>
-      <w:pPr>
-        <w:spacing w:line="360" w:lineRule="auto"/>
         <w:rPr>
           <w:b/>
+          <w:color w:val="808080" w:themeColor="background1" w:themeShade="80"/>
         </w:rPr>
       </w:pPr>
       <w:r>
         <w:rPr>
           <w:rFonts w:ascii="Quicksand;Arial;Helvetica;Segoe" w:hAnsi="Quicksand;Arial;Helvetica;Segoe"/>
           <w:bCs/>
-          <w:color w:val="7E2335"/>
+          <w:color w:val="808080" w:themeColor="background1" w:themeShade="80"/>
           <w:sz w:val="21"/>
         </w:rPr>
         <w:t>Eros International</w:t>
@@ -1313,16 +1794,7 @@
           <w:sz w:val="18"/>
           <w:szCs w:val="18"/>
         </w:rPr>
-        <w:t>Technic</w:t>
-      </w:r>
-      <w:r>
-        <w:rPr>
-          <w:rFonts w:ascii="DejaVu Sans Light" w:hAnsi="DejaVu Sans Light"/>
-          <w:i/>
-          <w:sz w:val="18"/>
-          <w:szCs w:val="18"/>
-        </w:rPr>
-        <w:t>al Lead | Sep 2011 - Mar 2013</w:t>
+        <w:t>Technical Lead | Sep 2011 - Mar 2013</w:t>
       </w:r>
     </w:p>
     <w:p>
@@ -1343,7 +1815,115 @@
           <w:sz w:val="21"/>
           <w:szCs w:val="21"/>
         </w:rPr>
-        <w:t>Overall backend development of web applications (ErosNow &amp; ErosNow Analytics) including Nodejs, Java, JavaScript, VARNISH, HAProxy, Stunnel, NginX, etc.</w:t>
+        <w:t>Overall backend development of web applications (</w:t>
+      </w:r>
+      <w:proofErr w:type="spellStart"/>
+      <w:r>
+        <w:rPr>
+          <w:rFonts w:ascii="DejaVu Sans Light" w:hAnsi="DejaVu Sans Light"/>
+          <w:sz w:val="21"/>
+          <w:szCs w:val="21"/>
+        </w:rPr>
+        <w:t>ErosNow</w:t>
+      </w:r>
+      <w:proofErr w:type="spellEnd"/>
+      <w:r>
+        <w:rPr>
+          <w:rFonts w:ascii="DejaVu Sans Light" w:hAnsi="DejaVu Sans Light"/>
+          <w:sz w:val="21"/>
+          <w:szCs w:val="21"/>
+        </w:rPr>
+        <w:t xml:space="preserve"> &amp; </w:t>
+      </w:r>
+      <w:proofErr w:type="spellStart"/>
+      <w:r>
+        <w:rPr>
+          <w:rFonts w:ascii="DejaVu Sans Light" w:hAnsi="DejaVu Sans Light"/>
+          <w:sz w:val="21"/>
+          <w:szCs w:val="21"/>
+        </w:rPr>
+        <w:t>ErosNow</w:t>
+      </w:r>
+      <w:proofErr w:type="spellEnd"/>
+      <w:r>
+        <w:rPr>
+          <w:rFonts w:ascii="DejaVu Sans Light" w:hAnsi="DejaVu Sans Light"/>
+          <w:sz w:val="21"/>
+          <w:szCs w:val="21"/>
+        </w:rPr>
+        <w:t xml:space="preserve"> Analytics) including </w:t>
+      </w:r>
+      <w:proofErr w:type="spellStart"/>
+      <w:r>
+        <w:rPr>
+          <w:rFonts w:ascii="DejaVu Sans Light" w:hAnsi="DejaVu Sans Light"/>
+          <w:sz w:val="21"/>
+          <w:szCs w:val="21"/>
+        </w:rPr>
+        <w:t>Nodejs</w:t>
+      </w:r>
+      <w:proofErr w:type="spellEnd"/>
+      <w:r>
+        <w:rPr>
+          <w:rFonts w:ascii="DejaVu Sans Light" w:hAnsi="DejaVu Sans Light"/>
+          <w:sz w:val="21"/>
+          <w:szCs w:val="21"/>
+        </w:rPr>
+        <w:t xml:space="preserve">, Java, JavaScript, VARNISH, </w:t>
+      </w:r>
+      <w:proofErr w:type="spellStart"/>
+      <w:r>
+        <w:rPr>
+          <w:rFonts w:ascii="DejaVu Sans Light" w:hAnsi="DejaVu Sans Light"/>
+          <w:sz w:val="21"/>
+          <w:szCs w:val="21"/>
+        </w:rPr>
+        <w:t>HAProxy</w:t>
+      </w:r>
+      <w:proofErr w:type="spellEnd"/>
+      <w:r>
+        <w:rPr>
+          <w:rFonts w:ascii="DejaVu Sans Light" w:hAnsi="DejaVu Sans Light"/>
+          <w:sz w:val="21"/>
+          <w:szCs w:val="21"/>
+        </w:rPr>
+        <w:t xml:space="preserve">, </w:t>
+      </w:r>
+      <w:proofErr w:type="spellStart"/>
+      <w:r>
+        <w:rPr>
+          <w:rFonts w:ascii="DejaVu Sans Light" w:hAnsi="DejaVu Sans Light"/>
+          <w:sz w:val="21"/>
+          <w:szCs w:val="21"/>
+        </w:rPr>
+        <w:t>Stunnel</w:t>
+      </w:r>
+      <w:proofErr w:type="spellEnd"/>
+      <w:r>
+        <w:rPr>
+          <w:rFonts w:ascii="DejaVu Sans Light" w:hAnsi="DejaVu Sans Light"/>
+          <w:sz w:val="21"/>
+          <w:szCs w:val="21"/>
+        </w:rPr>
+        <w:t xml:space="preserve">, </w:t>
+      </w:r>
+      <w:proofErr w:type="spellStart"/>
+      <w:r>
+        <w:rPr>
+          <w:rFonts w:ascii="DejaVu Sans Light" w:hAnsi="DejaVu Sans Light"/>
+          <w:sz w:val="21"/>
+          <w:szCs w:val="21"/>
+        </w:rPr>
+        <w:t>NginX</w:t>
+      </w:r>
+      <w:proofErr w:type="spellEnd"/>
+      <w:r>
+        <w:rPr>
+          <w:rFonts w:ascii="DejaVu Sans Light" w:hAnsi="DejaVu Sans Light"/>
+          <w:sz w:val="21"/>
+          <w:szCs w:val="21"/>
+        </w:rPr>
+        <w:t>, etc.</w:t>
       </w:r>
     </w:p>
     <w:p>
@@ -1364,7 +1944,7 @@
           <w:sz w:val="21"/>
           <w:szCs w:val="21"/>
         </w:rPr>
-        <w:t>HTTPS, REST APIs for catalog (Movies / Music videos / Short Content, etc.</w:t>
+        <w:t>HTTPS</w:t>
       </w:r>
       <w:r>
         <w:rPr>
@@ -1372,7 +1952,33 @@
           <w:sz w:val="21"/>
           <w:szCs w:val="21"/>
         </w:rPr>
-        <w:t>)</w:t>
+        <w:t xml:space="preserve"> – SSL Certificate</w:t>
+      </w:r>
+      <w:r>
+        <w:rPr>
+          <w:rFonts w:ascii="DejaVu Sans Light" w:hAnsi="DejaVu Sans Light"/>
+          <w:sz w:val="21"/>
+          <w:szCs w:val="21"/>
+        </w:rPr>
+        <w:t xml:space="preserve">, REST APIs for </w:t>
+      </w:r>
+      <w:proofErr w:type="spellStart"/>
+      <w:r>
+        <w:rPr>
+          <w:rFonts w:ascii="DejaVu Sans Light" w:hAnsi="DejaVu Sans Light"/>
+          <w:sz w:val="21"/>
+          <w:szCs w:val="21"/>
+        </w:rPr>
+        <w:t>catalog</w:t>
+      </w:r>
+      <w:proofErr w:type="spellEnd"/>
+      <w:r>
+        <w:rPr>
+          <w:rFonts w:ascii="DejaVu Sans Light" w:hAnsi="DejaVu Sans Light"/>
+          <w:sz w:val="21"/>
+          <w:szCs w:val="21"/>
+        </w:rPr>
+        <w:t xml:space="preserve"> (Movies / Music videos / Short Content, etc.)</w:t>
       </w:r>
     </w:p>
     <w:p>
@@ -1432,7 +2038,25 @@
           <w:sz w:val="21"/>
           <w:szCs w:val="21"/>
         </w:rPr>
-        <w:t>Movie Subtitles, Online Subscription, Advertisement (Preroll, Companion, etc.)</w:t>
+        <w:t>Movie Subtitles, Online Subscription, Advertisement (</w:t>
+      </w:r>
+      <w:proofErr w:type="spellStart"/>
+      <w:r>
+        <w:rPr>
+          <w:rFonts w:ascii="DejaVu Sans Light" w:hAnsi="DejaVu Sans Light"/>
+          <w:sz w:val="21"/>
+          <w:szCs w:val="21"/>
+        </w:rPr>
+        <w:t>Preroll</w:t>
+      </w:r>
+      <w:proofErr w:type="spellEnd"/>
+      <w:r>
+        <w:rPr>
+          <w:rFonts w:ascii="DejaVu Sans Light" w:hAnsi="DejaVu Sans Light"/>
+          <w:sz w:val="21"/>
+          <w:szCs w:val="21"/>
+        </w:rPr>
+        <w:t>, Companion, etc.)</w:t>
       </w:r>
     </w:p>
     <w:p>
@@ -1455,26 +2079,17 @@
     </w:p>
     <w:p>
       <w:pPr>
-        <w:pStyle w:val="ListParagraph"/>
         <w:spacing w:line="360" w:lineRule="auto"/>
-        <w:ind w:left="1440"/>
-        <w:rPr>
-          <w:rFonts w:ascii="DejaVu Sans Light" w:hAnsi="DejaVu Sans Light"/>
-        </w:rPr>
-      </w:pPr>
-    </w:p>
-    <w:p>
-      <w:pPr>
-        <w:spacing w:line="360" w:lineRule="auto"/>
         <w:rPr>
           <w:b/>
+          <w:color w:val="808080" w:themeColor="background1" w:themeShade="80"/>
         </w:rPr>
       </w:pPr>
       <w:r>
         <w:rPr>
           <w:rFonts w:ascii="Quicksand;Arial;Helvetica;Segoe" w:hAnsi="Quicksand;Arial;Helvetica;Segoe"/>
           <w:bCs/>
-          <w:color w:val="7E2335"/>
+          <w:color w:val="808080" w:themeColor="background1" w:themeShade="80"/>
           <w:sz w:val="21"/>
         </w:rPr>
         <w:t>Samsung</w:t>
@@ -1515,7 +2130,25 @@
           <w:sz w:val="21"/>
           <w:szCs w:val="21"/>
         </w:rPr>
-        <w:t>Leading a team of application framework development for SAMSUNG bada platform.</w:t>
+        <w:t xml:space="preserve">Leading a team of application framework development for SAMSUNG </w:t>
+      </w:r>
+      <w:proofErr w:type="spellStart"/>
+      <w:r>
+        <w:rPr>
+          <w:rFonts w:ascii="DejaVu Sans Light" w:hAnsi="DejaVu Sans Light"/>
+          <w:sz w:val="21"/>
+          <w:szCs w:val="21"/>
+        </w:rPr>
+        <w:t>bada</w:t>
+      </w:r>
+      <w:proofErr w:type="spellEnd"/>
+      <w:r>
+        <w:rPr>
+          <w:rFonts w:ascii="DejaVu Sans Light" w:hAnsi="DejaVu Sans Light"/>
+          <w:sz w:val="21"/>
+          <w:szCs w:val="21"/>
+        </w:rPr>
+        <w:t xml:space="preserve"> platform.</w:t>
       </w:r>
     </w:p>
     <w:p>
@@ -1557,15 +2190,25 @@
           <w:sz w:val="21"/>
           <w:szCs w:val="21"/>
         </w:rPr>
-        <w:t>Worked for design &amp; development of modules in webkit b</w:t>
-      </w:r>
+        <w:t xml:space="preserve">Worked for design &amp; development of modules in </w:t>
+      </w:r>
+      <w:proofErr w:type="spellStart"/>
       <w:r>
         <w:rPr>
           <w:rFonts w:ascii="DejaVu Sans Light" w:hAnsi="DejaVu Sans Light"/>
           <w:sz w:val="21"/>
           <w:szCs w:val="21"/>
         </w:rPr>
-        <w:t>ased Samsung mobile browser.</w:t>
+        <w:t>webkit</w:t>
+      </w:r>
+      <w:proofErr w:type="spellEnd"/>
+      <w:r>
+        <w:rPr>
+          <w:rFonts w:ascii="DejaVu Sans Light" w:hAnsi="DejaVu Sans Light"/>
+          <w:sz w:val="21"/>
+          <w:szCs w:val="21"/>
+        </w:rPr>
+        <w:t xml:space="preserve"> based Samsung mobile browser.</w:t>
       </w:r>
     </w:p>
     <w:p>
@@ -1601,31 +2244,40 @@
           <w:sz w:val="21"/>
           <w:szCs w:val="21"/>
         </w:rPr>
-        <w:t>Received “Super Saver Award” for contribution towards total cost reduction of mobiles by developing webkit based web-browser.</w:t>
+        <w:t xml:space="preserve">Received “Super Saver Award” for contribution towards total cost reduction of mobiles by developing </w:t>
+      </w:r>
+      <w:proofErr w:type="spellStart"/>
+      <w:r>
+        <w:rPr>
+          <w:rFonts w:ascii="DejaVu Sans Light" w:hAnsi="DejaVu Sans Light"/>
+          <w:sz w:val="21"/>
+          <w:szCs w:val="21"/>
+        </w:rPr>
+        <w:t>webkit</w:t>
+      </w:r>
+      <w:proofErr w:type="spellEnd"/>
+      <w:r>
+        <w:rPr>
+          <w:rFonts w:ascii="DejaVu Sans Light" w:hAnsi="DejaVu Sans Light"/>
+          <w:sz w:val="21"/>
+          <w:szCs w:val="21"/>
+        </w:rPr>
+        <w:t xml:space="preserve"> based web-browser.</w:t>
       </w:r>
     </w:p>
     <w:p>
       <w:pPr>
-        <w:pStyle w:val="ListParagraph"/>
         <w:spacing w:line="360" w:lineRule="auto"/>
-        <w:ind w:left="1440"/>
-        <w:rPr>
-          <w:rFonts w:ascii="DejaVu Sans Light" w:hAnsi="DejaVu Sans Light"/>
-        </w:rPr>
-      </w:pPr>
-    </w:p>
-    <w:p>
-      <w:pPr>
-        <w:spacing w:line="360" w:lineRule="auto"/>
         <w:rPr>
           <w:b/>
+          <w:color w:val="808080" w:themeColor="background1" w:themeShade="80"/>
         </w:rPr>
       </w:pPr>
       <w:r>
         <w:rPr>
           <w:rFonts w:ascii="Quicksand;Arial;Helvetica;Segoe" w:hAnsi="Quicksand;Arial;Helvetica;Segoe"/>
           <w:bCs/>
-          <w:color w:val="7E2335"/>
+          <w:color w:val="808080" w:themeColor="background1" w:themeShade="80"/>
           <w:sz w:val="21"/>
         </w:rPr>
         <w:t>Yahoo</w:t>
@@ -1645,16 +2297,7 @@
           <w:sz w:val="18"/>
           <w:szCs w:val="18"/>
         </w:rPr>
-        <w:t>Senior Software</w:t>
-      </w:r>
-      <w:r>
-        <w:rPr>
-          <w:rFonts w:ascii="DejaVu Sans Light" w:hAnsi="DejaVu Sans Light"/>
-          <w:i/>
-          <w:sz w:val="18"/>
-          <w:szCs w:val="18"/>
-        </w:rPr>
-        <w:t xml:space="preserve"> Engineer | May 2008 – June 2009</w:t>
+        <w:t>Senior Software Engineer | May 2008 – June 2009</w:t>
       </w:r>
     </w:p>
     <w:p>
@@ -1737,22 +2380,12 @@
     </w:p>
     <w:p>
       <w:pPr>
-        <w:pStyle w:val="ListParagraph"/>
-        <w:spacing w:line="360" w:lineRule="auto"/>
-        <w:ind w:left="1440"/>
-        <w:rPr>
-          <w:rFonts w:ascii="DejaVu Sans Light" w:hAnsi="DejaVu Sans Light"/>
-        </w:rPr>
-      </w:pPr>
-    </w:p>
-    <w:p>
-      <w:pPr>
         <w:spacing w:line="360" w:lineRule="auto"/>
         <w:rPr>
           <w:rFonts w:ascii="Quicksand;Arial;Helvetica;Segoe" w:hAnsi="Quicksand;Arial;Helvetica;Segoe"/>
           <w:b/>
           <w:bCs/>
-          <w:color w:val="7E2335"/>
+          <w:color w:val="808080" w:themeColor="background1" w:themeShade="80"/>
           <w:sz w:val="21"/>
         </w:rPr>
       </w:pPr>
@@ -1760,19 +2393,10 @@
         <w:rPr>
           <w:rFonts w:ascii="Quicksand;Arial;Helvetica;Segoe" w:hAnsi="Quicksand;Arial;Helvetica;Segoe"/>
           <w:bCs/>
-          <w:color w:val="7E2335"/>
+          <w:color w:val="808080" w:themeColor="background1" w:themeShade="80"/>
           <w:sz w:val="21"/>
         </w:rPr>
-        <w:t>H</w:t>
-      </w:r>
-      <w:r>
-        <w:rPr>
-          <w:rFonts w:ascii="Quicksand;Arial;Helvetica;Segoe" w:hAnsi="Quicksand;Arial;Helvetica;Segoe"/>
-          <w:bCs/>
-          <w:color w:val="7E2335"/>
-          <w:sz w:val="21"/>
-        </w:rPr>
-        <w:t>ewlett Packard</w:t>
+        <w:t>Hewlett Packard</w:t>
       </w:r>
     </w:p>
     <w:p>
@@ -1810,8 +2434,25 @@
           <w:sz w:val="21"/>
           <w:szCs w:val="21"/>
         </w:rPr>
-        <w:lastRenderedPageBreak/>
-        <w:t>Unit-tests for APIs sanity checks supported by libIO on HPUX 11i.</w:t>
+        <w:t xml:space="preserve">Unit-tests for APIs sanity checks supported by </w:t>
+      </w:r>
+      <w:proofErr w:type="spellStart"/>
+      <w:r>
+        <w:rPr>
+          <w:rFonts w:ascii="DejaVu Sans Light" w:hAnsi="DejaVu Sans Light"/>
+          <w:sz w:val="21"/>
+          <w:szCs w:val="21"/>
+        </w:rPr>
+        <w:t>libIO</w:t>
+      </w:r>
+      <w:proofErr w:type="spellEnd"/>
+      <w:r>
+        <w:rPr>
+          <w:rFonts w:ascii="DejaVu Sans Light" w:hAnsi="DejaVu Sans Light"/>
+          <w:sz w:val="21"/>
+          <w:szCs w:val="21"/>
+        </w:rPr>
+        <w:t xml:space="preserve"> on HPUX 11i.</w:t>
       </w:r>
     </w:p>
     <w:p>
@@ -1832,7 +2473,25 @@
           <w:sz w:val="21"/>
           <w:szCs w:val="21"/>
         </w:rPr>
-        <w:t>Porting various thread-unsafe components of libIO thread-safe using TLS.</w:t>
+        <w:t xml:space="preserve">Porting various thread-unsafe components of </w:t>
+      </w:r>
+      <w:proofErr w:type="spellStart"/>
+      <w:r>
+        <w:rPr>
+          <w:rFonts w:ascii="DejaVu Sans Light" w:hAnsi="DejaVu Sans Light"/>
+          <w:sz w:val="21"/>
+          <w:szCs w:val="21"/>
+        </w:rPr>
+        <w:t>libIO</w:t>
+      </w:r>
+      <w:proofErr w:type="spellEnd"/>
+      <w:r>
+        <w:rPr>
+          <w:rFonts w:ascii="DejaVu Sans Light" w:hAnsi="DejaVu Sans Light"/>
+          <w:sz w:val="21"/>
+          <w:szCs w:val="21"/>
+        </w:rPr>
+        <w:t xml:space="preserve"> thread-safe using TLS.</w:t>
       </w:r>
     </w:p>
     <w:p>
@@ -1850,15 +2509,7 @@
           <w:sz w:val="21"/>
           <w:szCs w:val="21"/>
         </w:rPr>
-        <w:t>Key contributor and developer in IPMI team. Developed IPMI To</w:t>
-      </w:r>
-      <w:r>
-        <w:rPr>
-          <w:rFonts w:ascii="DejaVu Sans Light" w:hAnsi="DejaVu Sans Light"/>
-          <w:sz w:val="21"/>
-          <w:szCs w:val="21"/>
-        </w:rPr>
-        <w:t>ol in C++.</w:t>
+        <w:t>Key contributor and developer in IPMI team. Developed IPMI Tool in C++.</w:t>
       </w:r>
     </w:p>
     <w:sectPr>
@@ -1875,6 +2526,146 @@
 <file path=word/numbering.xml><?xml version="1.0" encoding="utf-8"?>
 <w:numbering xmlns:wpc="http://schemas.microsoft.com/office/word/2010/wordprocessingCanvas" xmlns:mo="http://schemas.microsoft.com/office/mac/office/2008/main" xmlns:mc="http://schemas.openxmlformats.org/markup-compatibility/2006" xmlns:mv="urn:schemas-microsoft-com:mac:vml" xmlns:o="urn:schemas-microsoft-com:office:office" xmlns:r="http://schemas.openxmlformats.org/officeDocument/2006/relationships" xmlns:m="http://schemas.openxmlformats.org/officeDocument/2006/math" xmlns:v="urn:schemas-microsoft-com:vml" xmlns:wp14="http://schemas.microsoft.com/office/word/2010/wordprocessingDrawing" xmlns:wp="http://schemas.openxmlformats.org/drawingml/2006/wordprocessingDrawing" xmlns:w10="urn:schemas-microsoft-com:office:word" xmlns:w="http://schemas.openxmlformats.org/wordprocessingml/2006/main" xmlns:w14="http://schemas.microsoft.com/office/word/2010/wordml" xmlns:w15="http://schemas.microsoft.com/office/word/2012/wordml" xmlns:wpg="http://schemas.microsoft.com/office/word/2010/wordprocessingGroup" xmlns:wpi="http://schemas.microsoft.com/office/word/2010/wordprocessingInk" xmlns:wne="http://schemas.microsoft.com/office/word/2006/wordml" xmlns:wps="http://schemas.microsoft.com/office/word/2010/wordprocessingShape" mc:Ignorable="w14 w15 wp14">
   <w:abstractNum w:abstractNumId="0">
+    <w:nsid w:val="FFFFFF1D"/>
+    <w:multiLevelType w:val="multilevel"/>
+    <w:tmpl w:val="E152C3A4"/>
+    <w:lvl w:ilvl="0">
+      <w:start w:val="1"/>
+      <w:numFmt w:val="bullet"/>
+      <w:lvlText w:val=""/>
+      <w:lvlJc w:val="left"/>
+      <w:pPr>
+        <w:tabs>
+          <w:tab w:val="num" w:pos="0"/>
+        </w:tabs>
+        <w:ind w:left="0" w:firstLine="0"/>
+      </w:pPr>
+      <w:rPr>
+        <w:rFonts w:ascii="Symbol" w:hAnsi="Symbol" w:hint="default"/>
+      </w:rPr>
+    </w:lvl>
+    <w:lvl w:ilvl="1">
+      <w:start w:val="1"/>
+      <w:numFmt w:val="bullet"/>
+      <w:lvlText w:val=""/>
+      <w:lvlJc w:val="left"/>
+      <w:pPr>
+        <w:tabs>
+          <w:tab w:val="num" w:pos="720"/>
+        </w:tabs>
+        <w:ind w:left="1080" w:hanging="360"/>
+      </w:pPr>
+      <w:rPr>
+        <w:rFonts w:ascii="Symbol" w:hAnsi="Symbol" w:hint="default"/>
+      </w:rPr>
+    </w:lvl>
+    <w:lvl w:ilvl="2">
+      <w:start w:val="1"/>
+      <w:numFmt w:val="bullet"/>
+      <w:lvlText w:val="o"/>
+      <w:lvlJc w:val="left"/>
+      <w:pPr>
+        <w:tabs>
+          <w:tab w:val="num" w:pos="1440"/>
+        </w:tabs>
+        <w:ind w:left="1800" w:hanging="360"/>
+      </w:pPr>
+      <w:rPr>
+        <w:rFonts w:ascii="Courier New" w:hAnsi="Courier New" w:cs="Courier New" w:hint="default"/>
+      </w:rPr>
+    </w:lvl>
+    <w:lvl w:ilvl="3">
+      <w:start w:val="1"/>
+      <w:numFmt w:val="bullet"/>
+      <w:lvlText w:val=""/>
+      <w:lvlJc w:val="left"/>
+      <w:pPr>
+        <w:tabs>
+          <w:tab w:val="num" w:pos="2160"/>
+        </w:tabs>
+        <w:ind w:left="2520" w:hanging="360"/>
+      </w:pPr>
+      <w:rPr>
+        <w:rFonts w:ascii="Wingdings" w:hAnsi="Wingdings" w:hint="default"/>
+      </w:rPr>
+    </w:lvl>
+    <w:lvl w:ilvl="4">
+      <w:start w:val="1"/>
+      <w:numFmt w:val="bullet"/>
+      <w:lvlText w:val=""/>
+      <w:lvlJc w:val="left"/>
+      <w:pPr>
+        <w:tabs>
+          <w:tab w:val="num" w:pos="2880"/>
+        </w:tabs>
+        <w:ind w:left="3240" w:hanging="360"/>
+      </w:pPr>
+      <w:rPr>
+        <w:rFonts w:ascii="Wingdings" w:hAnsi="Wingdings" w:hint="default"/>
+      </w:rPr>
+    </w:lvl>
+    <w:lvl w:ilvl="5">
+      <w:start w:val="1"/>
+      <w:numFmt w:val="bullet"/>
+      <w:lvlText w:val=""/>
+      <w:lvlJc w:val="left"/>
+      <w:pPr>
+        <w:tabs>
+          <w:tab w:val="num" w:pos="3600"/>
+        </w:tabs>
+        <w:ind w:left="3960" w:hanging="360"/>
+      </w:pPr>
+      <w:rPr>
+        <w:rFonts w:ascii="Symbol" w:hAnsi="Symbol" w:hint="default"/>
+      </w:rPr>
+    </w:lvl>
+    <w:lvl w:ilvl="6">
+      <w:start w:val="1"/>
+      <w:numFmt w:val="bullet"/>
+      <w:lvlText w:val="o"/>
+      <w:lvlJc w:val="left"/>
+      <w:pPr>
+        <w:tabs>
+          <w:tab w:val="num" w:pos="4320"/>
+        </w:tabs>
+        <w:ind w:left="4680" w:hanging="360"/>
+      </w:pPr>
+      <w:rPr>
+        <w:rFonts w:ascii="Courier New" w:hAnsi="Courier New" w:cs="Courier New" w:hint="default"/>
+      </w:rPr>
+    </w:lvl>
+    <w:lvl w:ilvl="7">
+      <w:start w:val="1"/>
+      <w:numFmt w:val="bullet"/>
+      <w:lvlText w:val=""/>
+      <w:lvlJc w:val="left"/>
+      <w:pPr>
+        <w:tabs>
+          <w:tab w:val="num" w:pos="5040"/>
+        </w:tabs>
+        <w:ind w:left="5400" w:hanging="360"/>
+      </w:pPr>
+      <w:rPr>
+        <w:rFonts w:ascii="Wingdings" w:hAnsi="Wingdings" w:hint="default"/>
+      </w:rPr>
+    </w:lvl>
+    <w:lvl w:ilvl="8">
+      <w:start w:val="1"/>
+      <w:numFmt w:val="bullet"/>
+      <w:lvlText w:val=""/>
+      <w:lvlJc w:val="left"/>
+      <w:pPr>
+        <w:tabs>
+          <w:tab w:val="num" w:pos="5760"/>
+        </w:tabs>
+        <w:ind w:left="6120" w:hanging="360"/>
+      </w:pPr>
+      <w:rPr>
+        <w:rFonts w:ascii="Wingdings" w:hAnsi="Wingdings" w:hint="default"/>
+      </w:rPr>
+    </w:lvl>
+  </w:abstractNum>
+  <w:abstractNum w:abstractNumId="1">
     <w:nsid w:val="0AD24E0A"/>
     <w:multiLevelType w:val="multilevel"/>
     <w:tmpl w:val="1C7C2276"/>
@@ -1969,7 +2760,7 @@
       </w:pPr>
     </w:lvl>
   </w:abstractNum>
-  <w:abstractNum w:abstractNumId="1">
+  <w:abstractNum w:abstractNumId="2">
     <w:nsid w:val="148D0B36"/>
     <w:multiLevelType w:val="multilevel"/>
     <w:tmpl w:val="A2340DC2"/>
@@ -2066,7 +2857,7 @@
       </w:pPr>
     </w:lvl>
   </w:abstractNum>
-  <w:abstractNum w:abstractNumId="2">
+  <w:abstractNum w:abstractNumId="3">
     <w:nsid w:val="1F566B11"/>
     <w:multiLevelType w:val="multilevel"/>
     <w:tmpl w:val="7A5CB8D0"/>
@@ -2180,7 +2971,7 @@
       </w:rPr>
     </w:lvl>
   </w:abstractNum>
-  <w:abstractNum w:abstractNumId="3">
+  <w:abstractNum w:abstractNumId="4">
     <w:nsid w:val="2B203870"/>
     <w:multiLevelType w:val="multilevel"/>
     <w:tmpl w:val="D1F2EEAE"/>
@@ -2294,7 +3085,7 @@
       </w:rPr>
     </w:lvl>
   </w:abstractNum>
-  <w:abstractNum w:abstractNumId="4">
+  <w:abstractNum w:abstractNumId="5">
     <w:nsid w:val="2F1859A9"/>
     <w:multiLevelType w:val="multilevel"/>
     <w:tmpl w:val="C512F098"/>
@@ -2409,7 +3200,7 @@
       </w:rPr>
     </w:lvl>
   </w:abstractNum>
-  <w:abstractNum w:abstractNumId="5">
+  <w:abstractNum w:abstractNumId="6">
     <w:nsid w:val="41DD03E6"/>
     <w:multiLevelType w:val="multilevel"/>
     <w:tmpl w:val="7096828C"/>
@@ -2522,7 +3313,7 @@
       </w:rPr>
     </w:lvl>
   </w:abstractNum>
-  <w:abstractNum w:abstractNumId="6">
+  <w:abstractNum w:abstractNumId="7">
     <w:nsid w:val="549D4591"/>
     <w:multiLevelType w:val="multilevel"/>
     <w:tmpl w:val="4350BD32"/>
@@ -2637,7 +3428,7 @@
       </w:rPr>
     </w:lvl>
   </w:abstractNum>
-  <w:abstractNum w:abstractNumId="7">
+  <w:abstractNum w:abstractNumId="8">
     <w:nsid w:val="5D990D07"/>
     <w:multiLevelType w:val="multilevel"/>
     <w:tmpl w:val="CE8697FE"/>
@@ -2750,7 +3541,7 @@
       </w:rPr>
     </w:lvl>
   </w:abstractNum>
-  <w:abstractNum w:abstractNumId="8">
+  <w:abstractNum w:abstractNumId="9">
     <w:nsid w:val="64B83DCD"/>
     <w:multiLevelType w:val="multilevel"/>
     <w:tmpl w:val="5F2C73B4"/>
@@ -2864,30 +3655,39 @@
     </w:lvl>
   </w:abstractNum>
   <w:num w:numId="1">
+    <w:abstractNumId w:val="2"/>
+  </w:num>
+  <w:num w:numId="2">
     <w:abstractNumId w:val="1"/>
   </w:num>
-  <w:num w:numId="2">
+  <w:num w:numId="3">
+    <w:abstractNumId w:val="5"/>
+  </w:num>
+  <w:num w:numId="4">
+    <w:abstractNumId w:val="7"/>
+  </w:num>
+  <w:num w:numId="5">
+    <w:abstractNumId w:val="8"/>
+  </w:num>
+  <w:num w:numId="6">
+    <w:abstractNumId w:val="6"/>
+  </w:num>
+  <w:num w:numId="7">
+    <w:abstractNumId w:val="9"/>
+  </w:num>
+  <w:num w:numId="8">
+    <w:abstractNumId w:val="4"/>
+  </w:num>
+  <w:num w:numId="9">
+    <w:abstractNumId w:val="3"/>
+  </w:num>
+  <w:num w:numId="10">
     <w:abstractNumId w:val="0"/>
   </w:num>
-  <w:num w:numId="3">
-    <w:abstractNumId w:val="4"/>
+  <w:num w:numId="11">
+    <w:abstractNumId w:val="2"/>
   </w:num>
-  <w:num w:numId="4">
-    <w:abstractNumId w:val="6"/>
-  </w:num>
-  <w:num w:numId="5">
-    <w:abstractNumId w:val="7"/>
-  </w:num>
-  <w:num w:numId="6">
-    <w:abstractNumId w:val="5"/>
-  </w:num>
-  <w:num w:numId="7">
-    <w:abstractNumId w:val="8"/>
-  </w:num>
-  <w:num w:numId="8">
-    <w:abstractNumId w:val="3"/>
-  </w:num>
-  <w:num w:numId="9">
+  <w:num w:numId="12">
     <w:abstractNumId w:val="2"/>
   </w:num>
 </w:numbering>
@@ -2909,7 +3709,7 @@
     <w:lsdException w:name="Normal" w:uiPriority="0" w:qFormat="1"/>
     <w:lsdException w:name="heading 1" w:uiPriority="9" w:qFormat="1"/>
     <w:lsdException w:name="heading 2" w:semiHidden="1" w:uiPriority="9" w:unhideWhenUsed="1" w:qFormat="1"/>
-    <w:lsdException w:name="heading 3" w:semiHidden="1" w:uiPriority="9" w:unhideWhenUsed="1" w:qFormat="1"/>
+    <w:lsdException w:name="heading 3" w:semiHidden="1" w:uiPriority="0" w:unhideWhenUsed="1" w:qFormat="1"/>
     <w:lsdException w:name="heading 4" w:semiHidden="1" w:uiPriority="9" w:unhideWhenUsed="1" w:qFormat="1"/>
     <w:lsdException w:name="heading 5" w:semiHidden="1" w:uiPriority="0" w:unhideWhenUsed="1" w:qFormat="1"/>
     <w:lsdException w:name="heading 6" w:semiHidden="1" w:uiPriority="9" w:unhideWhenUsed="1" w:qFormat="1"/>

</xml_diff>